<commit_message>
Add update sql script
</commit_message>
<xml_diff>
--- a/Documentation/Documentation-Chess.docx
+++ b/Documentation/Documentation-Chess.docx
@@ -598,72 +598,12 @@
           <w:tab w:val="left" w:pos="1500"/>
         </w:tabs>
       </w:pPr>
-    </w:p>
-    <w:p>
-      <w:pPr>
-        <w:pStyle w:val="Titre2"/>
-        <w:keepNext w:val="0"/>
-        <w:pBdr>
-          <w:top w:val="single" w:sz="24" w:space="0" w:color="DBE5F1"/>
-          <w:left w:val="single" w:sz="24" w:space="0" w:color="DBE5F1"/>
-          <w:bottom w:val="single" w:sz="24" w:space="0" w:color="DBE5F1"/>
-          <w:right w:val="single" w:sz="24" w:space="0" w:color="DBE5F1"/>
-        </w:pBdr>
-        <w:shd w:val="clear" w:color="auto" w:fill="DBE5F1"/>
-        <w:ind w:left="357" w:hanging="357"/>
-        <w:rPr>
-          <w:rFonts w:ascii="Helvetica" w:hAnsi="Helvetica" w:cs="Times New Roman"/>
-          <w:iCs/>
-          <w:caps/>
-          <w:spacing w:val="15"/>
-          <w:szCs w:val="22"/>
-        </w:rPr>
-      </w:pPr>
-      <w:r>
-        <w:rPr>
-          <w:rFonts w:ascii="Helvetica" w:hAnsi="Helvetica" w:cs="Times New Roman"/>
-          <w:iCs/>
-          <w:caps/>
-          <w:spacing w:val="15"/>
-          <w:szCs w:val="22"/>
-        </w:rPr>
-        <w:t>Iscrum</w:t>
-      </w:r>
-    </w:p>
-    <w:p>
-      <w:pPr>
-        <w:tabs>
-          <w:tab w:val="left" w:pos="1500"/>
-        </w:tabs>
-      </w:pPr>
-    </w:p>
-    <w:p>
-      <w:pPr>
-        <w:tabs>
-          <w:tab w:val="left" w:pos="1500"/>
-        </w:tabs>
-      </w:pPr>
-      <w:hyperlink r:id="rId11" w:history="1">
-        <w:r>
-          <w:rPr>
-            <w:rStyle w:val="Lienhypertexte"/>
-          </w:rPr>
-          <w:t>https://icescrum.cpnv.ch/p/CHESS/#/project</w:t>
-        </w:r>
-      </w:hyperlink>
-    </w:p>
-    <w:p>
-      <w:pPr>
-        <w:tabs>
-          <w:tab w:val="left" w:pos="1500"/>
-        </w:tabs>
-      </w:pPr>
       <w:bookmarkStart w:id="0" w:name="_GoBack"/>
       <w:bookmarkEnd w:id="0"/>
     </w:p>
     <w:sectPr>
-      <w:headerReference w:type="default" r:id="rId12"/>
-      <w:footerReference w:type="default" r:id="rId13"/>
+      <w:headerReference w:type="default" r:id="rId11"/>
+      <w:footerReference w:type="default" r:id="rId12"/>
       <w:pgSz w:w="11906" w:h="16838"/>
       <w:pgMar w:top="1417" w:right="1417" w:bottom="1417" w:left="1417" w:header="708" w:footer="708" w:gutter="0"/>
       <w:cols w:space="708"/>
@@ -737,7 +677,7 @@
         <w:color w:val="5B9BD5" w:themeColor="accent1"/>
         <w:lang w:val="fr-FR"/>
       </w:rPr>
-      <w:t>2</w:t>
+      <w:t>3</w:t>
     </w:r>
     <w:r>
       <w:rPr>

</xml_diff>

<commit_message>
Add diagramme de flux Chess Pawn
</commit_message>
<xml_diff>
--- a/Documentation/Documentation-Chess.docx
+++ b/Documentation/Documentation-Chess.docx
@@ -135,11 +135,10 @@
       </w:pPr>
       <w:r>
         <w:lastRenderedPageBreak/>
-        <w:t>É</w:t>
-      </w:r>
-      <w:r>
-        <w:t>chec</w:t>
-      </w:r>
+        <w:t>Chess</w:t>
+      </w:r>
+      <w:bookmarkStart w:id="0" w:name="_GoBack"/>
+      <w:bookmarkEnd w:id="0"/>
     </w:p>
     <w:p>
       <w:pPr>
@@ -598,8 +597,6 @@
           <w:tab w:val="left" w:pos="1500"/>
         </w:tabs>
       </w:pPr>
-      <w:bookmarkStart w:id="0" w:name="_GoBack"/>
-      <w:bookmarkEnd w:id="0"/>
     </w:p>
     <w:sectPr>
       <w:headerReference w:type="default" r:id="rId11"/>
@@ -677,7 +674,7 @@
         <w:color w:val="5B9BD5" w:themeColor="accent1"/>
         <w:lang w:val="fr-FR"/>
       </w:rPr>
-      <w:t>3</w:t>
+      <w:t>2</w:t>
     </w:r>
     <w:r>
       <w:rPr>

</xml_diff>

<commit_message>
Update diagramme de flux
</commit_message>
<xml_diff>
--- a/Documentation/Documentation-Chess.docx
+++ b/Documentation/Documentation-Chess.docx
@@ -137,8 +137,6 @@
         <w:lastRenderedPageBreak/>
         <w:t>Chess</w:t>
       </w:r>
-      <w:bookmarkStart w:id="0" w:name="_GoBack"/>
-      <w:bookmarkEnd w:id="0"/>
     </w:p>
     <w:p>
       <w:pPr>
@@ -537,7 +535,13 @@
         </w:drawing>
       </w:r>
     </w:p>
-    <w:p/>
+    <w:p>
+      <w:pPr>
+        <w:tabs>
+          <w:tab w:val="left" w:pos="1500"/>
+        </w:tabs>
+      </w:pPr>
+    </w:p>
     <w:p>
       <w:pPr>
         <w:pStyle w:val="Titre2"/>
@@ -566,7 +570,7 @@
           <w:spacing w:val="15"/>
           <w:szCs w:val="22"/>
         </w:rPr>
-        <w:t>Dépot</w:t>
+        <w:t>Diagramme de flux</w:t>
       </w:r>
     </w:p>
     <w:p>
@@ -575,6 +579,74 @@
           <w:tab w:val="left" w:pos="1500"/>
         </w:tabs>
       </w:pPr>
+      <w:r>
+        <w:rPr>
+          <w:noProof/>
+          <w:lang w:eastAsia="fr-CH"/>
+        </w:rPr>
+        <w:drawing>
+          <wp:anchor distT="0" distB="0" distL="114300" distR="114300" simplePos="0" relativeHeight="251662336" behindDoc="0" locked="0" layoutInCell="1" allowOverlap="1">
+            <wp:simplePos x="0" y="0"/>
+            <wp:positionH relativeFrom="column">
+              <wp:posOffset>14605</wp:posOffset>
+            </wp:positionH>
+            <wp:positionV relativeFrom="paragraph">
+              <wp:posOffset>227965</wp:posOffset>
+            </wp:positionV>
+            <wp:extent cx="5697855" cy="1885950"/>
+            <wp:effectExtent l="0" t="0" r="0" b="0"/>
+            <wp:wrapTopAndBottom/>
+            <wp:docPr id="3" name="Image 3"/>
+            <wp:cNvGraphicFramePr>
+              <a:graphicFrameLocks xmlns:a="http://schemas.openxmlformats.org/drawingml/2006/main" noChangeAspect="1"/>
+            </wp:cNvGraphicFramePr>
+            <a:graphic xmlns:a="http://schemas.openxmlformats.org/drawingml/2006/main">
+              <a:graphicData uri="http://schemas.openxmlformats.org/drawingml/2006/picture">
+                <pic:pic xmlns:pic="http://schemas.openxmlformats.org/drawingml/2006/picture">
+                  <pic:nvPicPr>
+                    <pic:cNvPr id="3" name="Capture d’écran 2022-11-25 084829.png"/>
+                    <pic:cNvPicPr/>
+                  </pic:nvPicPr>
+                  <pic:blipFill rotWithShape="1">
+                    <a:blip r:embed="rId10">
+                      <a:extLst>
+                        <a:ext uri="{28A0092B-C50C-407E-A947-70E740481C1C}">
+                          <a14:useLocalDpi xmlns:a14="http://schemas.microsoft.com/office/drawing/2010/main" val="0"/>
+                        </a:ext>
+                      </a:extLst>
+                    </a:blip>
+                    <a:srcRect l="1157" t="6526" r="5423" b="6308"/>
+                    <a:stretch/>
+                  </pic:blipFill>
+                  <pic:spPr bwMode="auto">
+                    <a:xfrm>
+                      <a:off x="0" y="0"/>
+                      <a:ext cx="5697855" cy="1885950"/>
+                    </a:xfrm>
+                    <a:prstGeom prst="rect">
+                      <a:avLst/>
+                    </a:prstGeom>
+                    <a:ln>
+                      <a:noFill/>
+                    </a:ln>
+                    <a:extLst>
+                      <a:ext uri="{53640926-AAD7-44D8-BBD7-CCE9431645EC}">
+                        <a14:shadowObscured xmlns:a14="http://schemas.microsoft.com/office/drawing/2010/main"/>
+                      </a:ext>
+                    </a:extLst>
+                  </pic:spPr>
+                </pic:pic>
+              </a:graphicData>
+            </a:graphic>
+            <wp14:sizeRelH relativeFrom="margin">
+              <wp14:pctWidth>0</wp14:pctWidth>
+            </wp14:sizeRelH>
+            <wp14:sizeRelV relativeFrom="margin">
+              <wp14:pctHeight>0</wp14:pctHeight>
+            </wp14:sizeRelV>
+          </wp:anchor>
+        </w:drawing>
+      </w:r>
     </w:p>
     <w:p>
       <w:pPr>
@@ -582,7 +654,59 @@
           <w:tab w:val="left" w:pos="1500"/>
         </w:tabs>
       </w:pPr>
-      <w:hyperlink r:id="rId10" w:history="1">
+    </w:p>
+    <w:p>
+      <w:pPr>
+        <w:tabs>
+          <w:tab w:val="left" w:pos="1500"/>
+        </w:tabs>
+      </w:pPr>
+    </w:p>
+    <w:p>
+      <w:pPr>
+        <w:pStyle w:val="Titre2"/>
+        <w:keepNext w:val="0"/>
+        <w:pBdr>
+          <w:top w:val="single" w:sz="24" w:space="0" w:color="DBE5F1"/>
+          <w:left w:val="single" w:sz="24" w:space="0" w:color="DBE5F1"/>
+          <w:bottom w:val="single" w:sz="24" w:space="0" w:color="DBE5F1"/>
+          <w:right w:val="single" w:sz="24" w:space="0" w:color="DBE5F1"/>
+        </w:pBdr>
+        <w:shd w:val="clear" w:color="auto" w:fill="DBE5F1"/>
+        <w:ind w:left="357" w:hanging="357"/>
+        <w:rPr>
+          <w:rFonts w:ascii="Helvetica" w:hAnsi="Helvetica" w:cs="Times New Roman"/>
+          <w:iCs/>
+          <w:caps/>
+          <w:spacing w:val="15"/>
+          <w:szCs w:val="22"/>
+        </w:rPr>
+      </w:pPr>
+      <w:r>
+        <w:rPr>
+          <w:rFonts w:ascii="Helvetica" w:hAnsi="Helvetica" w:cs="Times New Roman"/>
+          <w:iCs/>
+          <w:caps/>
+          <w:spacing w:val="15"/>
+          <w:szCs w:val="22"/>
+        </w:rPr>
+        <w:t>Dépot</w:t>
+      </w:r>
+    </w:p>
+    <w:p>
+      <w:pPr>
+        <w:tabs>
+          <w:tab w:val="left" w:pos="1500"/>
+        </w:tabs>
+      </w:pPr>
+    </w:p>
+    <w:p>
+      <w:pPr>
+        <w:tabs>
+          <w:tab w:val="left" w:pos="1500"/>
+        </w:tabs>
+      </w:pPr>
+      <w:hyperlink r:id="rId11" w:history="1">
         <w:r>
           <w:rPr>
             <w:rStyle w:val="Lienhypertexte"/>
@@ -590,6 +714,8 @@
           <w:t>https://github.com/Paul-LoupGermain/Chess.git</w:t>
         </w:r>
       </w:hyperlink>
+      <w:bookmarkStart w:id="0" w:name="_GoBack"/>
+      <w:bookmarkEnd w:id="0"/>
     </w:p>
     <w:p>
       <w:pPr>
@@ -599,8 +725,8 @@
       </w:pPr>
     </w:p>
     <w:sectPr>
-      <w:headerReference w:type="default" r:id="rId11"/>
-      <w:footerReference w:type="default" r:id="rId12"/>
+      <w:headerReference w:type="default" r:id="rId12"/>
+      <w:footerReference w:type="default" r:id="rId13"/>
       <w:pgSz w:w="11906" w:h="16838"/>
       <w:pgMar w:top="1417" w:right="1417" w:bottom="1417" w:left="1417" w:header="708" w:footer="708" w:gutter="0"/>
       <w:cols w:space="708"/>
@@ -736,7 +862,7 @@
       <w:rPr>
         <w:noProof/>
       </w:rPr>
-      <w:t>18.11.2022</w:t>
+      <w:t>25.11.2022</w:t>
     </w:r>
     <w:r>
       <w:fldChar w:fldCharType="end"/>

</xml_diff>